<commit_message>
Add test environment , pass/fail criteria
</commit_message>
<xml_diff>
--- a/Car_TestPlan/Car_TestPlan.docx
+++ b/Car_TestPlan/Car_TestPlan.docx
@@ -1608,6 +1608,15 @@
               <w:hyperlink w:anchor="_heading=h.yhexgct50jja">
                 <w:r>
                   <w:rPr>
+                    <w:b w:val="1"/>
+                    <w:rtl w:val="0"/>
+                  </w:rPr>
+                  <w:t xml:space="preserve">Responsibilities</w:t>
+                </w:r>
+              </w:hyperlink>
+              <w:hyperlink w:anchor="_heading=h.yhexgct50jja">
+                <w:r>
+                  <w:rPr>
                     <w:rFonts w:ascii="Proxima Nova" w:cs="Proxima Nova" w:eastAsia="Proxima Nova" w:hAnsi="Proxima Nova"/>
                     <w:b w:val="1"/>
                     <w:i w:val="0"/>
@@ -1621,7 +1630,7 @@
                     <w:vertAlign w:val="baseline"/>
                     <w:rtl w:val="0"/>
                   </w:rPr>
-                  <w:t xml:space="preserve">Responsibilties &amp; Schedule:</w:t>
+                  <w:t xml:space="preserve"> &amp; Schedule:</w:t>
                 </w:r>
               </w:hyperlink>
               <w:r>
@@ -2684,7 +2693,7 @@
               <w:rFonts w:ascii="Trebuchet MS" w:cs="Trebuchet MS" w:eastAsia="Trebuchet MS" w:hAnsi="Trebuchet MS"/>
               <w:rtl w:val="0"/>
             </w:rPr>
-            <w:t xml:space="preserve">Individuals will test the components they didn’t work on during the development phase, to ensure the independency of testing and that the testing done aganist the requirements only.</w:t>
+            <w:t xml:space="preserve">Individuals will test the components they didn’t work on during the development phase, to ensure the independence of testing and that the testing done against the requirements only.</w:t>
           </w:r>
         </w:p>
       </w:sdtContent>
@@ -3577,7 +3586,7 @@
                     <w:rFonts w:ascii="Trebuchet MS" w:cs="Trebuchet MS" w:eastAsia="Trebuchet MS" w:hAnsi="Trebuchet MS"/>
                     <w:rtl w:val="0"/>
                   </w:rPr>
-                  <w:t xml:space="preserve">Resobinsible for</w:t>
+                  <w:t xml:space="preserve">Responsible for</w:t>
                   <w:br w:type="textWrapping"/>
                   <w:t xml:space="preserve">1. TCs Preparation</w:t>
                 </w:r>
@@ -4070,7 +4079,7 @@
                     <w:rFonts w:ascii="Trebuchet MS" w:cs="Trebuchet MS" w:eastAsia="Trebuchet MS" w:hAnsi="Trebuchet MS"/>
                     <w:rtl w:val="0"/>
                   </w:rPr>
-                  <w:t xml:space="preserve">Registeration</w:t>
+                  <w:t xml:space="preserve">Registration</w:t>
                 </w:r>
               </w:p>
             </w:sdtContent>
@@ -7927,7 +7936,7 @@
 
 <file path=customXML/item1.xml><?xml version="1.0" encoding="utf-8"?>
 <go:gDocsCustomXmlDataStorage xmlns:go="http://customooxmlschemas.google.com/" xmlns:r="http://schemas.openxmlformats.org/officeDocument/2006/relationships">
-  <go:docsCustomData xmlns:go="http://customooxmlschemas.google.com/" roundtripDataSignature="AMtx7mgTRHUJfc9MsBUSHH3HaYKmT5m22Q==">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</go:docsCustomData>
+  <go:docsCustomData xmlns:go="http://customooxmlschemas.google.com/" roundtripDataSignature="AMtx7mgTRHUJfc9MsBUSHH3HaYKmT5m22Q==">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</go:docsCustomData>
 </go:gDocsCustomXmlDataStorage>
 </file>
 

</xml_diff>